<commit_message>
Update Instagram - Test Plan.docx
</commit_message>
<xml_diff>
--- a/Practice #13/Instagram - Test Plan.docx
+++ b/Practice #13/Instagram - Test Plan.docx
@@ -1679,6 +1679,167 @@
         <w:t>Non-Functional Requirements</w:t>
       </w:r>
     </w:p>
+    <w:tbl>
+      <w:tblPr>
+        <w:tblStyle w:val="TableGrid"/>
+        <w:tblW w:w="0" w:type="auto"/>
+        <w:tblInd w:w="828" w:type="dxa"/>
+        <w:tblLook w:val="04A0" w:firstRow="1" w:lastRow="0" w:firstColumn="1" w:lastColumn="0" w:noHBand="0" w:noVBand="1"/>
+      </w:tblPr>
+      <w:tblGrid>
+        <w:gridCol w:w="5130"/>
+        <w:gridCol w:w="2520"/>
+      </w:tblGrid>
+      <w:tr>
+        <w:tc>
+          <w:tcPr>
+            <w:tcW w:w="5130" w:type="dxa"/>
+          </w:tcPr>
+          <w:p>
+            <w:pPr>
+              <w:tabs>
+                <w:tab w:val="left" w:pos="2820"/>
+              </w:tabs>
+            </w:pPr>
+            <w:r>
+              <w:t>The maximum latency for generating the News Feed</w:t>
+            </w:r>
+          </w:p>
+        </w:tc>
+        <w:tc>
+          <w:tcPr>
+            <w:tcW w:w="2520" w:type="dxa"/>
+          </w:tcPr>
+          <w:p>
+            <w:r>
+              <w:t xml:space="preserve">150 </w:t>
+            </w:r>
+            <w:proofErr w:type="spellStart"/>
+            <w:r>
+              <w:t>ms</w:t>
+            </w:r>
+            <w:proofErr w:type="spellEnd"/>
+          </w:p>
+        </w:tc>
+      </w:tr>
+      <w:tr>
+        <w:tc>
+          <w:tcPr>
+            <w:tcW w:w="5130" w:type="dxa"/>
+          </w:tcPr>
+          <w:p>
+            <w:r>
+              <w:t>Average upload</w:t>
+            </w:r>
+          </w:p>
+        </w:tc>
+        <w:tc>
+          <w:tcPr>
+            <w:tcW w:w="2520" w:type="dxa"/>
+          </w:tcPr>
+          <w:p>
+            <w:r>
+              <w:t>5790 photos/sec</w:t>
+            </w:r>
+          </w:p>
+        </w:tc>
+      </w:tr>
+      <w:tr>
+        <w:tc>
+          <w:tcPr>
+            <w:tcW w:w="5130" w:type="dxa"/>
+          </w:tcPr>
+          <w:p>
+            <w:r>
+              <w:t>Average photo size</w:t>
+            </w:r>
+          </w:p>
+        </w:tc>
+        <w:tc>
+          <w:tcPr>
+            <w:tcW w:w="2520" w:type="dxa"/>
+          </w:tcPr>
+          <w:p>
+            <w:r>
+              <w:t>200 KB</w:t>
+            </w:r>
+          </w:p>
+        </w:tc>
+      </w:tr>
+      <w:tr>
+        <w:tc>
+          <w:tcPr>
+            <w:tcW w:w="5130" w:type="dxa"/>
+          </w:tcPr>
+          <w:p>
+            <w:r>
+              <w:t>Average user load</w:t>
+            </w:r>
+          </w:p>
+        </w:tc>
+        <w:tc>
+          <w:tcPr>
+            <w:tcW w:w="2520" w:type="dxa"/>
+          </w:tcPr>
+          <w:p>
+            <w:r>
+              <w:t>11570 new sessions / sec</w:t>
+            </w:r>
+          </w:p>
+        </w:tc>
+      </w:tr>
+      <w:tr>
+        <w:tc>
+          <w:tcPr>
+            <w:tcW w:w="5130" w:type="dxa"/>
+          </w:tcPr>
+          <w:p>
+            <w:r>
+              <w:t>Average session duration</w:t>
+            </w:r>
+          </w:p>
+        </w:tc>
+        <w:tc>
+          <w:tcPr>
+            <w:tcW w:w="2520" w:type="dxa"/>
+          </w:tcPr>
+          <w:p>
+            <w:r>
+              <w:t>180 sec</w:t>
+            </w:r>
+          </w:p>
+        </w:tc>
+      </w:tr>
+      <w:tr>
+        <w:tc>
+          <w:tcPr>
+            <w:tcW w:w="5130" w:type="dxa"/>
+          </w:tcPr>
+          <w:p>
+            <w:r>
+              <w:t>Average concurrent users</w:t>
+            </w:r>
+          </w:p>
+        </w:tc>
+        <w:tc>
+          <w:tcPr>
+            <w:tcW w:w="2520" w:type="dxa"/>
+          </w:tcPr>
+          <w:p>
+            <w:r>
+              <w:t>2.1 million users</w:t>
+            </w:r>
+          </w:p>
+        </w:tc>
+      </w:tr>
+    </w:tbl>
+    <w:p>
+      <w:pPr>
+        <w:pStyle w:val="ListParagraph"/>
+        <w:spacing w:after="200" w:line="276" w:lineRule="auto"/>
+        <w:ind w:left="1080"/>
+      </w:pPr>
+    </w:p>
     <w:p>
       <w:pPr>
         <w:pStyle w:val="ListParagraph"/>
@@ -1752,21 +1913,32 @@
     </w:p>
     <w:p>
       <w:pPr>
+        <w:pStyle w:val="Heading1"/>
+      </w:pPr>
+      <w:r>
+        <w:lastRenderedPageBreak/>
+        <w:t>Monitored metrics</w:t>
+      </w:r>
+    </w:p>
+    <w:p>
+      <w:pPr>
+        <w:pStyle w:val="Heading2"/>
+      </w:pPr>
+      <w:r>
+        <w:t>Client metrics</w:t>
+      </w:r>
+    </w:p>
+    <w:p>
+      <w:pPr>
         <w:pStyle w:val="ListParagraph"/>
         <w:numPr>
           <w:ilvl w:val="0"/>
           <w:numId w:val="16"/>
         </w:numPr>
-        <w:spacing w:after="200" w:line="276" w:lineRule="auto"/>
-      </w:pPr>
-      <w:r>
-        <w:t xml:space="preserve">The maximum latency for generating the News Feed is 150 </w:t>
-      </w:r>
-      <w:proofErr w:type="spellStart"/>
-      <w:r>
-        <w:t>ms.</w:t>
-      </w:r>
-      <w:proofErr w:type="spellEnd"/>
+      </w:pPr>
+      <w:r>
+        <w:t>Throughput</w:t>
+      </w:r>
     </w:p>
     <w:p>
       <w:pPr>
@@ -1775,99 +1947,8 @@
           <w:ilvl w:val="0"/>
           <w:numId w:val="16"/>
         </w:numPr>
-        <w:spacing w:after="200" w:line="276" w:lineRule="auto"/>
-      </w:pPr>
-      <w:r>
-        <w:t xml:space="preserve">Average upload (Prod): 500 million photos per day = </w:t>
-      </w:r>
-      <w:r>
-        <w:rPr>
-          <w:b/>
-          <w:bCs/>
-        </w:rPr>
-        <w:t>5790 photos per sec</w:t>
-      </w:r>
-      <w:r>
-        <w:t>; average photo size = 200 KB</w:t>
-      </w:r>
-    </w:p>
-    <w:p>
-      <w:pPr>
-        <w:pStyle w:val="ListParagraph"/>
-        <w:numPr>
-          <w:ilvl w:val="0"/>
-          <w:numId w:val="16"/>
-        </w:numPr>
-        <w:spacing w:after="200" w:line="276" w:lineRule="auto"/>
-      </w:pPr>
-      <w:r>
-        <w:t>Average user load (Prod): 1 billion active daily users = 11570 new sessions per second</w:t>
-      </w:r>
-      <w:r>
-        <w:t>. Average session duration: 3 min = 180 sec</w:t>
-      </w:r>
-    </w:p>
-    <w:p>
-      <w:pPr>
-        <w:pStyle w:val="ListParagraph"/>
-        <w:numPr>
-          <w:ilvl w:val="0"/>
-          <w:numId w:val="16"/>
-        </w:numPr>
-        <w:spacing w:after="200" w:line="276" w:lineRule="auto"/>
-      </w:pPr>
-      <w:r>
-        <w:t xml:space="preserve">Average concurrent users: 11570 * 180 = </w:t>
-      </w:r>
-      <w:r>
-        <w:rPr>
-          <w:b/>
-          <w:bCs/>
-        </w:rPr>
-        <w:t>2.1 million users</w:t>
-      </w:r>
-      <w:r>
-        <w:t xml:space="preserve">. </w:t>
-      </w:r>
-    </w:p>
-    <w:p>
-      <w:pPr>
-        <w:pStyle w:val="Heading1"/>
-      </w:pPr>
-      <w:r>
-        <w:t>Monitored metrics</w:t>
-      </w:r>
-    </w:p>
-    <w:p>
-      <w:pPr>
-        <w:pStyle w:val="Heading2"/>
-      </w:pPr>
-      <w:r>
-        <w:t>Client metrics</w:t>
-      </w:r>
-    </w:p>
-    <w:p>
-      <w:pPr>
-        <w:pStyle w:val="ListParagraph"/>
-        <w:numPr>
-          <w:ilvl w:val="0"/>
-          <w:numId w:val="16"/>
-        </w:numPr>
-      </w:pPr>
-      <w:r>
-        <w:t>Throughput</w:t>
-      </w:r>
-    </w:p>
-    <w:p>
-      <w:pPr>
-        <w:pStyle w:val="ListParagraph"/>
-        <w:numPr>
-          <w:ilvl w:val="0"/>
-          <w:numId w:val="16"/>
-        </w:numPr>
-      </w:pPr>
-      <w:r>
-        <w:lastRenderedPageBreak/>
+      </w:pPr>
+      <w:r>
         <w:t>Average response time</w:t>
       </w:r>
     </w:p>
@@ -2331,6 +2412,7 @@
         <w:spacing w:after="200" w:line="276" w:lineRule="auto"/>
       </w:pPr>
       <w:r>
+        <w:lastRenderedPageBreak/>
         <w:t>Test accounts have been created in the performance testing environment in sufficient time to allow test scripts to be completed.</w:t>
       </w:r>
     </w:p>
@@ -2370,7 +2452,6 @@
         <w:spacing w:after="200" w:line="276" w:lineRule="auto"/>
       </w:pPr>
       <w:r>
-        <w:lastRenderedPageBreak/>
         <w:t>All parameter sets used in the script are generated based on the Database values.</w:t>
       </w:r>
     </w:p>
@@ -2721,6 +2802,7 @@
           <w:b/>
           <w:bCs/>
         </w:rPr>
+        <w:lastRenderedPageBreak/>
         <w:t>Regular load</w:t>
       </w:r>
       <w:r>
@@ -2768,11 +2850,7 @@
         <w:t xml:space="preserve">~90% of capacity. </w:t>
       </w:r>
       <w:r>
-        <w:t xml:space="preserve">Is used to find possible </w:t>
-      </w:r>
-      <w:r>
-        <w:lastRenderedPageBreak/>
-        <w:t>issues with data (new photos/videos are not added properly, existing posts have problems with loading or photo/video quality)</w:t>
+        <w:t>Is used to find possible issues with data (new photos/videos are not added properly, existing posts have problems with loading or photo/video quality)</w:t>
       </w:r>
     </w:p>
     <w:p>
@@ -3048,13 +3126,7 @@
               <w:rPr>
                 <w:b/>
               </w:rPr>
-              <w:t>Period</w:t>
-            </w:r>
-            <w:r>
-              <w:rPr>
-                <w:b/>
-              </w:rPr>
-              <w:t xml:space="preserve"> (estimation)</w:t>
+              <w:t>Period (estimation)</w:t>
             </w:r>
           </w:p>
         </w:tc>
@@ -3108,7 +3180,13 @@
           </w:tcPr>
           <w:p>
             <w:r>
-              <w:t>1 day</w:t>
+              <w:t>8-10</w:t>
+            </w:r>
+            <w:r>
+              <w:t xml:space="preserve"> day</w:t>
+            </w:r>
+            <w:r>
+              <w:t>s</w:t>
             </w:r>
           </w:p>
         </w:tc>
@@ -3149,7 +3227,13 @@
           </w:tcPr>
           <w:p>
             <w:r>
-              <w:t>1 day</w:t>
+              <w:t>8-10</w:t>
+            </w:r>
+            <w:r>
+              <w:t xml:space="preserve"> day</w:t>
+            </w:r>
+            <w:r>
+              <w:t>s</w:t>
             </w:r>
           </w:p>
         </w:tc>
@@ -3190,7 +3274,16 @@
           </w:tcPr>
           <w:p>
             <w:r>
-              <w:t>2-3 days</w:t>
+              <w:t>4</w:t>
+            </w:r>
+            <w:r>
+              <w:t>-</w:t>
+            </w:r>
+            <w:r>
+              <w:t>5</w:t>
+            </w:r>
+            <w:r>
+              <w:t xml:space="preserve"> days</w:t>
             </w:r>
           </w:p>
         </w:tc>
@@ -3231,13 +3324,16 @@
           </w:tcPr>
           <w:p>
             <w:r>
-              <w:t>13</w:t>
+              <w:t>20</w:t>
             </w:r>
             <w:r>
               <w:t>-</w:t>
             </w:r>
             <w:r>
-              <w:t>15</w:t>
+              <w:t>2</w:t>
+            </w:r>
+            <w:r>
+              <w:t>5</w:t>
             </w:r>
             <w:r>
               <w:t xml:space="preserve"> days</w:t>
@@ -3604,6 +3700,7 @@
           </w:tcPr>
           <w:p>
             <w:r>
+              <w:lastRenderedPageBreak/>
               <w:t>9.3</w:t>
             </w:r>
           </w:p>
@@ -3690,7 +3787,6 @@
           </w:tcPr>
           <w:p>
             <w:r>
-              <w:lastRenderedPageBreak/>
               <w:t>10.2</w:t>
             </w:r>
           </w:p>

</xml_diff>